<commit_message>
created literature review folder
</commit_message>
<xml_diff>
--- a/Report Working Draft/Tumaini_Project_Working_Draft.docx
+++ b/Report Working Draft/Tumaini_Project_Working_Draft.docx
@@ -1669,6 +1669,16 @@
       </w:pPr>
       <w:r>
         <w:rPr/>
+        <w:t xml:space="preserve">In order to elicit the views of the Data Center stakeholders,  a brief semi-structured interview was conducted with the head of research operations at the Africa Center (see transcript of interview in Appendix ?? ). </w:t>
+      </w:r>
+    </w:p>
+    <w:p>
+      <w:pPr>
+        <w:pStyle w:val="style0"/>
+        <w:jc w:val="both"/>
+      </w:pPr>
+      <w:r>
+        <w:rPr/>
       </w:r>
     </w:p>
     <w:p>
@@ -1678,6 +1688,39 @@
           <w:ilvl w:val="2"/>
           <w:numId w:val="8"/>
         </w:numPr>
+        <w:jc w:val="both"/>
+      </w:pPr>
+      <w:r>
+        <w:rPr/>
+        <w:t>Scientific</w:t>
+      </w:r>
+    </w:p>
+    <w:p>
+      <w:pPr>
+        <w:pStyle w:val="style0"/>
+        <w:jc w:val="both"/>
+      </w:pPr>
+      <w:r>
+        <w:rPr/>
+      </w:r>
+    </w:p>
+    <w:p>
+      <w:pPr>
+        <w:pStyle w:val="style0"/>
+        <w:numPr>
+          <w:ilvl w:val="2"/>
+          <w:numId w:val="8"/>
+        </w:numPr>
+        <w:jc w:val="both"/>
+      </w:pPr>
+      <w:r>
+        <w:rPr/>
+        <w:t>Community</w:t>
+      </w:r>
+    </w:p>
+    <w:p>
+      <w:pPr>
+        <w:pStyle w:val="style0"/>
         <w:jc w:val="both"/>
       </w:pPr>
       <w:r>

</xml_diff>